<commit_message>
added a create_form view
</commit_message>
<xml_diff>
--- a/media/user_2/template_v5FCxML.docx
+++ b/media/user_2/template_v5FCxML.docx
@@ -8,13 +8,39 @@
       </w:r>
     </w:p>
     <w:p>
-      <w:r>
-        <w:t>{{ first_name }}</w:t>
+      <w:proofErr w:type="gramStart"/>
+      <w:r>
+        <w:t xml:space="preserve">{{ </w:t>
+      </w:r>
+      <w:proofErr w:type="spellStart"/>
+      <w:r>
+        <w:t>first</w:t>
+      </w:r>
+      <w:proofErr w:type="gramEnd"/>
+      <w:r>
+        <w:t>_name</w:t>
+      </w:r>
+      <w:proofErr w:type="spellEnd"/>
+      <w:r>
+        <w:t xml:space="preserve"> }}</w:t>
       </w:r>
     </w:p>
     <w:p>
-      <w:r>
-        <w:t>{{ middle_name}}</w:t>
+      <w:proofErr w:type="gramStart"/>
+      <w:r>
+        <w:t xml:space="preserve">{{ </w:t>
+      </w:r>
+      <w:proofErr w:type="spellStart"/>
+      <w:r>
+        <w:t>middle</w:t>
+      </w:r>
+      <w:proofErr w:type="gramEnd"/>
+      <w:r>
+        <w:t>_name</w:t>
+      </w:r>
+      <w:proofErr w:type="spellEnd"/>
+      <w:r>
+        <w:t>}}</w:t>
       </w:r>
     </w:p>
     <w:p>
@@ -24,80 +50,80 @@
           <w:bCs/>
         </w:rPr>
       </w:pPr>
+      <w:proofErr w:type="gramStart"/>
       <w:r>
         <w:rPr>
           <w:b/>
           <w:bCs/>
         </w:rPr>
-        <w:t>{{ sur_name }}</w:t>
-      </w:r>
-    </w:p>
-    <w:p/>
-    <w:p>
-      <w:r>
-        <w:t xml:space="preserve">{% if </w:t>
-      </w:r>
-      <w:r>
-        <w:t>bool_1 %} The capital of Turkey is Ankara.</w:t>
-      </w:r>
-    </w:p>
-    <w:p>
-      <w:r>
-        <w:t>{% endif %}</w:t>
-      </w:r>
-    </w:p>
-    <w:p>
-      <w:pPr>
+        <w:t xml:space="preserve">{{ </w:t>
+      </w:r>
+      <w:proofErr w:type="spellStart"/>
+      <w:r>
         <w:rPr>
           <w:b/>
           <w:bCs/>
         </w:rPr>
-      </w:pPr>
+        <w:t>sur</w:t>
+      </w:r>
+      <w:proofErr w:type="gramEnd"/>
+      <w:r>
+        <w:rPr>
+          <w:b/>
+          <w:bCs/>
+        </w:rPr>
+        <w:t>_name</w:t>
+      </w:r>
+      <w:proofErr w:type="spellEnd"/>
+      <w:r>
+        <w:rPr>
+          <w:b/>
+          <w:bCs/>
+        </w:rPr>
+        <w:t xml:space="preserve"> }}</w:t>
+      </w:r>
+    </w:p>
+    <w:p/>
+    <w:p>
+      <w:r>
+        <w:t xml:space="preserve">{% if </w:t>
+      </w:r>
+      <w:r>
+        <w:t>bool_1 %} The capital of Turkey is Ankara.</w:t>
+      </w:r>
     </w:p>
     <w:p>
       <w:r>
-        <w:t xml:space="preserve">{% set </w:t>
-      </w:r>
-      <w:r>
-        <w:t>myL</w:t>
-      </w:r>
-      <w:r>
-        <w:t>ist = [</w:t>
-      </w:r>
-      <w:r>
-        <w:t>list_1, list_2, list_3</w:t>
-      </w:r>
-      <w:r>
-        <w:t>] %}</w:t>
+        <w:t>{% endif %}</w:t>
       </w:r>
     </w:p>
     <w:p>
-      <w:r>
-        <w:t>{</w:t>
-      </w:r>
-      <w:r>
-        <w:t>%</w:t>
-      </w:r>
-      <w:r>
-        <w:t xml:space="preserve"> </w:t>
-      </w:r>
-      <w:r>
-        <w:t xml:space="preserve">for item in </w:t>
-      </w:r>
-      <w:r>
-        <w:t>myL</w:t>
-      </w:r>
-      <w:r>
-        <w:t xml:space="preserve">ist </w:t>
-      </w:r>
-      <w:r>
-        <w:t>%</w:t>
-      </w:r>
-      <w:r>
-        <w:t>}</w:t>
-      </w:r>
-      <w:r>
-        <w:t xml:space="preserve"> {% if item %}</w:t>
+      <w:pPr>
+        <w:rPr>
+          <w:b/>
+          <w:bCs/>
+        </w:rPr>
+      </w:pPr>
+    </w:p>
+    <w:p>
+      <w:r>
+        <w:t xml:space="preserve">{% set </w:t>
+      </w:r>
+      <w:proofErr w:type="spellStart"/>
+      <w:r>
+        <w:t>myList</w:t>
+      </w:r>
+      <w:proofErr w:type="spellEnd"/>
+      <w:r>
+        <w:t xml:space="preserve"> = [list_1, list_2, list_3] %} {% for item in </w:t>
+      </w:r>
+      <w:proofErr w:type="spellStart"/>
+      <w:r>
+        <w:t>myList</w:t>
+      </w:r>
+      <w:proofErr w:type="spellEnd"/>
+      <w:r>
+        <w:t xml:space="preserve"> %} {% if item %}</w:t>
       </w:r>
     </w:p>
     <w:p>
@@ -108,48 +134,34 @@
           <w:numId w:val="2"/>
         </w:numPr>
       </w:pPr>
-      <w:r>
-        <w:t>{{ item }}</w:t>
+      <w:proofErr w:type="gramStart"/>
+      <w:r>
+        <w:t>{{ item</w:t>
+      </w:r>
+      <w:proofErr w:type="gramEnd"/>
+      <w:r>
+        <w:t xml:space="preserve"> }} {% endif %} {% </w:t>
+      </w:r>
+      <w:proofErr w:type="spellStart"/>
+      <w:r>
+        <w:t>endfor</w:t>
+      </w:r>
+      <w:proofErr w:type="spellEnd"/>
+      <w:r>
+        <w:t xml:space="preserve"> %}</w:t>
       </w:r>
     </w:p>
     <w:p>
       <w:r>
-        <w:t xml:space="preserve">{% endif %} </w:t>
-      </w:r>
-      <w:r>
-        <w:t>{% endfor %}</w:t>
+        <w:t>{% if list_1 %} List_1 is displayed – if statement {% endif %}</w:t>
       </w:r>
     </w:p>
     <w:p>
       <w:r>
-        <w:t>{% if list_1 %}</w:t>
+        <w:t>{% if list_2 %} List_2 is displayed – if statement {% endif %}</w:t>
       </w:r>
     </w:p>
-    <w:p>
-      <w:r>
-        <w:t>List_1 is displayed – if statement</w:t>
-      </w:r>
-    </w:p>
-    <w:p>
-      <w:r>
-        <w:t>{% endif %}</w:t>
-      </w:r>
-    </w:p>
-    <w:p>
-      <w:r>
-        <w:t>{% if list_2 %}</w:t>
-      </w:r>
-    </w:p>
-    <w:p>
-      <w:r>
-        <w:t>List_2 is displayed – if statement</w:t>
-      </w:r>
-    </w:p>
-    <w:p>
-      <w:r>
-        <w:t>{% endif %}</w:t>
-      </w:r>
-    </w:p>
+    <w:p/>
     <w:p/>
     <w:sectPr>
       <w:pgSz w:w="12240" w:h="15840"/>
@@ -742,6 +754,7 @@
   <w:style w:type="paragraph" w:default="1" w:styleId="Normal">
     <w:name w:val="Normal"/>
     <w:qFormat/>
+    <w:rsid w:val="003D4E05"/>
   </w:style>
   <w:style w:type="character" w:default="1" w:styleId="DefaultParagraphFont">
     <w:name w:val="Default Paragraph Font"/>

</xml_diff>